<commit_message>
fix: corrected comments on output reports
</commit_message>
<xml_diff>
--- a/public/reports/achievements.docx
+++ b/public/reports/achievements.docx
@@ -1,7 +1,350 @@
 
 <file path=word/document.xml><?xml version="1.0" encoding="utf-8"?>
-<w:document xmlns:wpc="http://schemas.microsoft.com/office/word/2010/wordprocessingCanvas" xmlns:cx="http://schemas.microsoft.com/office/drawing/2014/chartex" xmlns:mc="http://schemas.openxmlformats.org/markup-compatibility/2006" xmlns:o="urn:schemas-microsoft-com:office:office" xmlns:r="http://schemas.openxmlformats.org/officeDocument/2006/relationships" xmlns:m="http://schemas.openxmlformats.org/officeDocument/2006/math" xmlns:v="urn:schemas-microsoft-com:vml" xmlns:wp14="http://schemas.microsoft.com/office/word/2010/wordprocessingDrawing" xmlns:wp="http://schemas.openxmlformats.org/drawingml/2006/wordprocessingDrawing" xmlns:w10="urn:schemas-microsoft-com:office:word" xmlns:w="http://schemas.openxmlformats.org/wordprocessingml/2006/main" xmlns:w14="http://schemas.microsoft.com/office/word/2010/wordml" xmlns:w15="http://schemas.microsoft.com/office/word/2012/wordml" xmlns:w16se="http://schemas.microsoft.com/office/word/2015/wordml/symex" xmlns:wpg="http://schemas.microsoft.com/office/word/2010/wordprocessingGroup" xmlns:wpi="http://schemas.microsoft.com/office/word/2010/wordprocessingInk" xmlns:wne="http://schemas.microsoft.com/office/word/2006/wordml" xmlns:wps="http://schemas.microsoft.com/office/word/2010/wordprocessingShape" mc:Ignorable="w14 w15 w16se wp14">
+<w:document xmlns:wpc="http://schemas.microsoft.com/office/word/2010/wordprocessingCanvas" xmlns:mc="http://schemas.openxmlformats.org/markup-compatibility/2006" xmlns:o="urn:schemas-microsoft-com:office:office" xmlns:r="http://schemas.openxmlformats.org/officeDocument/2006/relationships" xmlns:m="http://schemas.openxmlformats.org/officeDocument/2006/math" xmlns:v="urn:schemas-microsoft-com:vml" xmlns:wp14="http://schemas.microsoft.com/office/word/2010/wordprocessingDrawing" xmlns:wp="http://schemas.openxmlformats.org/drawingml/2006/wordprocessingDrawing" xmlns:w10="urn:schemas-microsoft-com:office:word" xmlns:w="http://schemas.openxmlformats.org/wordprocessingml/2006/main" xmlns:w14="http://schemas.microsoft.com/office/word/2010/wordml" xmlns:w15="http://schemas.microsoft.com/office/word/2012/wordml" xmlns:wpg="http://schemas.microsoft.com/office/word/2010/wordprocessingGroup" xmlns:wpi="http://schemas.microsoft.com/office/word/2010/wordprocessingInk" xmlns:wne="http://schemas.microsoft.com/office/word/2006/wordml" xmlns:wps="http://schemas.microsoft.com/office/word/2010/wordprocessingShape" mc:Ignorable="w14 w15 wp14">
   <w:body>
+    <w:tbl>
+      <w:tblPr>
+        <w:tblStyle w:val="a3"/>
+        <w:tblW w:w="14589" w:type="dxa"/>
+        <w:tblInd w:w="0" w:type="dxa"/>
+        <w:tblLook w:val="04A0" w:firstRow="1" w:lastRow="0" w:firstColumn="1" w:lastColumn="0" w:noHBand="0" w:noVBand="1"/>
+      </w:tblPr>
+      <w:tblGrid>
+        <w:gridCol w:w="10915"/>
+        <w:gridCol w:w="3674"/>
+      </w:tblGrid>
+      <w:tr>
+        <w:tc>
+          <w:tcPr>
+            <w:tcW w:w="10915" w:type="dxa"/>
+            <w:tcBorders>
+              <w:top w:val="nil"/>
+              <w:left w:val="nil"/>
+              <w:bottom w:val="nil"/>
+              <w:right w:val="nil"/>
+            </w:tcBorders>
+          </w:tcPr>
+          <w:p>
+            <w:pPr>
+              <w:spacing w:line="276" w:lineRule="auto"/>
+              <w:rPr>
+                <w:rFonts w:ascii="Times New Roman" w:hAnsi="Times New Roman"/>
+                <w:color w:val="000000"/>
+                <w:sz w:val="28"/>
+                <w:szCs w:val="28"/>
+                <w:lang w:eastAsia="ru-RU"/>
+              </w:rPr>
+            </w:pPr>
+            <w:r>
+              <w:rPr>
+                <w:rFonts w:ascii="Times New Roman" w:hAnsi="Times New Roman"/>
+                <w:color w:val="000000"/>
+                <w:sz w:val="28"/>
+                <w:szCs w:val="28"/>
+                <w:lang w:eastAsia="ru-RU"/>
+              </w:rPr>
+              <w:t>СОГЛАСОВАНО</w:t>
+            </w:r>
+          </w:p>
+          <w:p>
+            <w:pPr>
+              <w:spacing w:line="276" w:lineRule="auto"/>
+              <w:rPr>
+                <w:rFonts w:ascii="Times New Roman" w:hAnsi="Times New Roman"/>
+                <w:color w:val="000000"/>
+                <w:sz w:val="28"/>
+                <w:szCs w:val="28"/>
+                <w:lang w:eastAsia="ru-RU"/>
+              </w:rPr>
+            </w:pPr>
+            <w:r>
+              <w:rPr>
+                <w:rFonts w:ascii="Times New Roman" w:hAnsi="Times New Roman"/>
+                <w:color w:val="000000"/>
+                <w:sz w:val="28"/>
+                <w:szCs w:val="28"/>
+                <w:lang w:eastAsia="ru-RU"/>
+              </w:rPr>
+              <w:t>${</w:t>
+            </w:r>
+            <w:r>
+              <w:rPr>
+                <w:rFonts w:ascii="Times New Roman" w:hAnsi="Times New Roman"/>
+                <w:color w:val="000000"/>
+                <w:sz w:val="28"/>
+                <w:szCs w:val="28"/>
+                <w:lang w:val="en-US" w:eastAsia="ru-RU"/>
+              </w:rPr>
+              <w:t>position</w:t>
+            </w:r>
+            <w:r>
+              <w:rPr>
+                <w:rFonts w:ascii="Times New Roman" w:hAnsi="Times New Roman"/>
+                <w:color w:val="000000"/>
+                <w:sz w:val="28"/>
+                <w:szCs w:val="28"/>
+                <w:lang w:eastAsia="ru-RU"/>
+              </w:rPr>
+              <w:t>}</w:t>
+            </w:r>
+            <w:r>
+              <w:rPr>
+                <w:rFonts w:ascii="Times New Roman" w:hAnsi="Times New Roman"/>
+                <w:color w:val="000000"/>
+                <w:sz w:val="28"/>
+                <w:szCs w:val="28"/>
+                <w:lang w:eastAsia="ru-RU"/>
+              </w:rPr>
+              <w:t xml:space="preserve"> отдела по организации </w:t>
+            </w:r>
+          </w:p>
+          <w:p>
+            <w:pPr>
+              <w:spacing w:line="276" w:lineRule="auto"/>
+              <w:rPr>
+                <w:rFonts w:ascii="Times New Roman" w:hAnsi="Times New Roman"/>
+                <w:color w:val="000000"/>
+                <w:sz w:val="28"/>
+                <w:szCs w:val="28"/>
+                <w:lang w:eastAsia="ru-RU"/>
+              </w:rPr>
+            </w:pPr>
+            <w:r>
+              <w:rPr>
+                <w:rFonts w:ascii="Times New Roman" w:hAnsi="Times New Roman"/>
+                <w:color w:val="000000"/>
+                <w:sz w:val="28"/>
+                <w:szCs w:val="28"/>
+                <w:lang w:eastAsia="ru-RU"/>
+              </w:rPr>
+              <w:t>клубных формирований ГБУ ГДК</w:t>
+            </w:r>
+          </w:p>
+          <w:p>
+            <w:pPr>
+              <w:spacing w:line="276" w:lineRule="auto"/>
+              <w:rPr>
+                <w:rFonts w:ascii="Times New Roman" w:hAnsi="Times New Roman"/>
+                <w:color w:val="000000"/>
+                <w:sz w:val="28"/>
+                <w:szCs w:val="28"/>
+                <w:lang w:eastAsia="ru-RU"/>
+              </w:rPr>
+            </w:pPr>
+            <w:r>
+              <w:rPr>
+                <w:rFonts w:ascii="Times New Roman" w:hAnsi="Times New Roman"/>
+                <w:color w:val="000000"/>
+                <w:sz w:val="28"/>
+                <w:szCs w:val="28"/>
+                <w:lang w:eastAsia="ru-RU"/>
+              </w:rPr>
+              <w:t xml:space="preserve">__________ </w:t>
+            </w:r>
+            <w:r>
+              <w:rPr>
+                <w:rFonts w:ascii="Times New Roman" w:hAnsi="Times New Roman"/>
+                <w:color w:val="000000"/>
+                <w:sz w:val="28"/>
+                <w:szCs w:val="28"/>
+                <w:lang w:eastAsia="ru-RU"/>
+              </w:rPr>
+              <w:t>${</w:t>
+            </w:r>
+            <w:r>
+              <w:rPr>
+                <w:rFonts w:ascii="Times New Roman" w:hAnsi="Times New Roman"/>
+                <w:color w:val="000000"/>
+                <w:sz w:val="28"/>
+                <w:szCs w:val="28"/>
+                <w:lang w:val="en-US" w:eastAsia="ru-RU"/>
+              </w:rPr>
+              <w:t>worker</w:t>
+            </w:r>
+            <w:r>
+              <w:rPr>
+                <w:rFonts w:ascii="Times New Roman" w:hAnsi="Times New Roman"/>
+                <w:color w:val="000000"/>
+                <w:sz w:val="28"/>
+                <w:szCs w:val="28"/>
+                <w:lang w:eastAsia="ru-RU"/>
+              </w:rPr>
+              <w:t>}</w:t>
+            </w:r>
+          </w:p>
+          <w:p>
+            <w:pPr>
+              <w:spacing w:line="276" w:lineRule="auto"/>
+              <w:rPr>
+                <w:rFonts w:ascii="Times New Roman" w:hAnsi="Times New Roman"/>
+                <w:sz w:val="28"/>
+                <w:szCs w:val="28"/>
+              </w:rPr>
+            </w:pPr>
+            <w:r>
+              <w:rPr>
+                <w:rFonts w:ascii="Times New Roman" w:hAnsi="Times New Roman"/>
+                <w:color w:val="000000"/>
+                <w:sz w:val="28"/>
+                <w:szCs w:val="28"/>
+                <w:lang w:eastAsia="ru-RU"/>
+              </w:rPr>
+              <w:t xml:space="preserve">_____ ___________ </w:t>
+            </w:r>
+            <w:r>
+              <w:rPr>
+                <w:rFonts w:ascii="Times New Roman" w:hAnsi="Times New Roman"/>
+                <w:color w:val="000000"/>
+                <w:sz w:val="28"/>
+                <w:szCs w:val="28"/>
+                <w:lang w:eastAsia="ru-RU"/>
+              </w:rPr>
+              <w:t>${</w:t>
+            </w:r>
+            <w:r>
+              <w:rPr>
+                <w:rFonts w:ascii="Times New Roman" w:hAnsi="Times New Roman"/>
+                <w:color w:val="000000"/>
+                <w:sz w:val="28"/>
+                <w:szCs w:val="28"/>
+                <w:lang w:val="en-US" w:eastAsia="ru-RU"/>
+              </w:rPr>
+              <w:t>year</w:t>
+            </w:r>
+            <w:r>
+              <w:rPr>
+                <w:rFonts w:ascii="Times New Roman" w:hAnsi="Times New Roman"/>
+                <w:color w:val="000000"/>
+                <w:sz w:val="28"/>
+                <w:szCs w:val="28"/>
+                <w:lang w:eastAsia="ru-RU"/>
+              </w:rPr>
+              <w:t>}</w:t>
+            </w:r>
+          </w:p>
+        </w:tc>
+        <w:tc>
+          <w:tcPr>
+            <w:tcW w:w="3674" w:type="dxa"/>
+            <w:tcBorders>
+              <w:top w:val="nil"/>
+              <w:left w:val="nil"/>
+              <w:bottom w:val="nil"/>
+              <w:right w:val="nil"/>
+            </w:tcBorders>
+          </w:tcPr>
+          <w:p>
+            <w:pPr>
+              <w:spacing w:line="276" w:lineRule="auto"/>
+              <w:rPr>
+                <w:rFonts w:ascii="Times New Roman" w:hAnsi="Times New Roman"/>
+                <w:color w:val="000000"/>
+                <w:sz w:val="28"/>
+                <w:szCs w:val="28"/>
+                <w:lang w:eastAsia="ru-RU"/>
+              </w:rPr>
+            </w:pPr>
+            <w:r>
+              <w:rPr>
+                <w:rFonts w:ascii="Times New Roman" w:hAnsi="Times New Roman"/>
+                <w:color w:val="000000"/>
+                <w:sz w:val="28"/>
+                <w:szCs w:val="28"/>
+                <w:lang w:eastAsia="ru-RU"/>
+              </w:rPr>
+              <w:t>УТВЕРЖДАЮ</w:t>
+            </w:r>
+          </w:p>
+          <w:p>
+            <w:pPr>
+              <w:spacing w:line="276" w:lineRule="auto"/>
+              <w:rPr>
+                <w:rFonts w:ascii="Times New Roman" w:hAnsi="Times New Roman"/>
+                <w:color w:val="000000"/>
+                <w:sz w:val="28"/>
+                <w:szCs w:val="28"/>
+                <w:lang w:eastAsia="ru-RU"/>
+              </w:rPr>
+            </w:pPr>
+          </w:p>
+          <w:p>
+            <w:pPr>
+              <w:spacing w:line="276" w:lineRule="auto"/>
+              <w:rPr>
+                <w:rFonts w:ascii="Times New Roman" w:hAnsi="Times New Roman"/>
+                <w:color w:val="000000"/>
+                <w:sz w:val="28"/>
+                <w:szCs w:val="28"/>
+                <w:lang w:eastAsia="ru-RU"/>
+              </w:rPr>
+            </w:pPr>
+            <w:r>
+              <w:rPr>
+                <w:rFonts w:ascii="Times New Roman" w:hAnsi="Times New Roman"/>
+                <w:color w:val="000000"/>
+                <w:sz w:val="28"/>
+                <w:szCs w:val="28"/>
+                <w:lang w:eastAsia="ru-RU"/>
+              </w:rPr>
+              <w:t>Директор ГБУ ГДК</w:t>
+            </w:r>
+          </w:p>
+          <w:p>
+            <w:pPr>
+              <w:spacing w:line="276" w:lineRule="auto"/>
+              <w:rPr>
+                <w:rFonts w:ascii="Times New Roman" w:hAnsi="Times New Roman"/>
+                <w:color w:val="000000"/>
+                <w:sz w:val="28"/>
+                <w:szCs w:val="28"/>
+                <w:lang w:eastAsia="ru-RU"/>
+              </w:rPr>
+            </w:pPr>
+            <w:r>
+              <w:rPr>
+                <w:rFonts w:ascii="Times New Roman" w:hAnsi="Times New Roman"/>
+                <w:color w:val="000000"/>
+                <w:sz w:val="28"/>
+                <w:szCs w:val="28"/>
+                <w:lang w:eastAsia="ru-RU"/>
+              </w:rPr>
+              <w:t>__________ Ким А.Н.</w:t>
+            </w:r>
+          </w:p>
+          <w:p>
+            <w:pPr>
+              <w:spacing w:line="276" w:lineRule="auto"/>
+              <w:rPr>
+                <w:rFonts w:ascii="Times New Roman" w:hAnsi="Times New Roman"/>
+                <w:sz w:val="28"/>
+                <w:szCs w:val="28"/>
+                <w:lang w:val="en-US"/>
+              </w:rPr>
+            </w:pPr>
+            <w:r>
+              <w:rPr>
+                <w:rFonts w:ascii="Times New Roman" w:hAnsi="Times New Roman"/>
+                <w:color w:val="000000"/>
+                <w:sz w:val="28"/>
+                <w:szCs w:val="28"/>
+                <w:lang w:eastAsia="ru-RU"/>
+              </w:rPr>
+              <w:t xml:space="preserve">_____ ___________ </w:t>
+            </w:r>
+            <w:r>
+              <w:rPr>
+                <w:rFonts w:ascii="Times New Roman" w:hAnsi="Times New Roman"/>
+                <w:color w:val="000000"/>
+                <w:sz w:val="28"/>
+                <w:szCs w:val="28"/>
+                <w:lang w:val="en-US" w:eastAsia="ru-RU"/>
+              </w:rPr>
+              <w:t>${year}</w:t>
+            </w:r>
+          </w:p>
+        </w:tc>
+      </w:tr>
+    </w:tbl>
     <w:p>
       <w:pPr>
         <w:jc w:val="center"/>
@@ -11,8 +354,26 @@
           <w:szCs w:val="28"/>
         </w:rPr>
       </w:pPr>
-      <w:bookmarkStart w:id="0" w:name="_GoBack"/>
-      <w:bookmarkEnd w:id="0"/>
+    </w:p>
+    <w:p>
+      <w:pPr>
+        <w:jc w:val="center"/>
+        <w:rPr>
+          <w:rFonts w:ascii="Times New Roman" w:hAnsi="Times New Roman" w:cs="Times New Roman"/>
+          <w:sz w:val="28"/>
+          <w:szCs w:val="28"/>
+        </w:rPr>
+      </w:pPr>
+    </w:p>
+    <w:p>
+      <w:pPr>
+        <w:jc w:val="center"/>
+        <w:rPr>
+          <w:rFonts w:ascii="Times New Roman" w:hAnsi="Times New Roman" w:cs="Times New Roman"/>
+          <w:sz w:val="28"/>
+          <w:szCs w:val="28"/>
+        </w:rPr>
+      </w:pPr>
       <w:r>
         <w:rPr>
           <w:rFonts w:ascii="Times New Roman" w:hAnsi="Times New Roman" w:cs="Times New Roman"/>
@@ -20,6 +381,24 @@
           <w:szCs w:val="28"/>
         </w:rPr>
         <w:t>Участие клубных формирований ГБУ ГДК в Международных онлайн конкурсах и фестивалях в ${</w:t>
+      </w:r>
+      <w:bookmarkStart w:id="0" w:name="_GoBack"/>
+      <w:r>
+        <w:rPr>
+          <w:rFonts w:ascii="Times New Roman" w:hAnsi="Times New Roman" w:cs="Times New Roman"/>
+          <w:sz w:val="28"/>
+          <w:szCs w:val="28"/>
+          <w:lang w:val="en-US"/>
+        </w:rPr>
+        <w:t>select</w:t>
+      </w:r>
+      <w:r>
+        <w:rPr>
+          <w:rFonts w:ascii="Times New Roman" w:hAnsi="Times New Roman" w:cs="Times New Roman"/>
+          <w:sz w:val="28"/>
+          <w:szCs w:val="28"/>
+        </w:rPr>
+        <w:t>_</w:t>
       </w:r>
       <w:proofErr w:type="gramStart"/>
       <w:r>
@@ -31,6 +410,7 @@
         </w:rPr>
         <w:t>year</w:t>
       </w:r>
+      <w:bookmarkEnd w:id="0"/>
       <w:r>
         <w:rPr>
           <w:rFonts w:ascii="Times New Roman" w:hAnsi="Times New Roman" w:cs="Times New Roman"/>
@@ -86,6 +466,308 @@
         <w:t>${table}</w:t>
       </w:r>
     </w:p>
+    <w:p>
+      <w:pPr>
+        <w:rPr>
+          <w:rFonts w:ascii="Times New Roman" w:hAnsi="Times New Roman" w:cs="Times New Roman"/>
+          <w:sz w:val="28"/>
+          <w:szCs w:val="28"/>
+          <w:lang w:val="en-US"/>
+        </w:rPr>
+      </w:pPr>
+    </w:p>
+    <w:tbl>
+      <w:tblPr>
+        <w:tblStyle w:val="a3"/>
+        <w:tblW w:w="14605" w:type="dxa"/>
+        <w:tblInd w:w="0" w:type="dxa"/>
+        <w:tblLook w:val="04A0" w:firstRow="1" w:lastRow="0" w:firstColumn="1" w:lastColumn="0" w:noHBand="0" w:noVBand="1"/>
+      </w:tblPr>
+      <w:tblGrid>
+        <w:gridCol w:w="3686"/>
+        <w:gridCol w:w="5103"/>
+        <w:gridCol w:w="2620"/>
+        <w:gridCol w:w="243"/>
+        <w:gridCol w:w="2953"/>
+      </w:tblGrid>
+      <w:tr>
+        <w:tc>
+          <w:tcPr>
+            <w:tcW w:w="3686" w:type="dxa"/>
+            <w:tcBorders>
+              <w:top w:val="nil"/>
+              <w:left w:val="nil"/>
+              <w:bottom w:val="nil"/>
+              <w:right w:val="nil"/>
+            </w:tcBorders>
+          </w:tcPr>
+          <w:p>
+            <w:pPr>
+              <w:jc w:val="center"/>
+              <w:rPr>
+                <w:rFonts w:ascii="Times New Roman" w:hAnsi="Times New Roman"/>
+                <w:sz w:val="28"/>
+                <w:szCs w:val="28"/>
+                <w:lang w:val="en-US"/>
+              </w:rPr>
+            </w:pPr>
+            <w:r>
+              <w:rPr>
+                <w:rFonts w:ascii="Times New Roman" w:hAnsi="Times New Roman"/>
+                <w:sz w:val="28"/>
+                <w:szCs w:val="28"/>
+                <w:lang w:val="en-US"/>
+              </w:rPr>
+              <w:t>____ __________ ${year}</w:t>
+            </w:r>
+          </w:p>
+        </w:tc>
+        <w:tc>
+          <w:tcPr>
+            <w:tcW w:w="5103" w:type="dxa"/>
+            <w:tcBorders>
+              <w:top w:val="nil"/>
+              <w:left w:val="nil"/>
+              <w:bottom w:val="nil"/>
+              <w:right w:val="nil"/>
+            </w:tcBorders>
+          </w:tcPr>
+          <w:p>
+            <w:pPr>
+              <w:jc w:val="center"/>
+              <w:rPr>
+                <w:rFonts w:ascii="Times New Roman" w:hAnsi="Times New Roman"/>
+                <w:sz w:val="28"/>
+                <w:szCs w:val="28"/>
+                <w:lang w:val="en-US"/>
+              </w:rPr>
+            </w:pPr>
+          </w:p>
+        </w:tc>
+        <w:tc>
+          <w:tcPr>
+            <w:tcW w:w="2620" w:type="dxa"/>
+            <w:tcBorders>
+              <w:top w:val="nil"/>
+              <w:left w:val="nil"/>
+              <w:bottom w:val="single" w:sz="4" w:space="0" w:color="auto"/>
+              <w:right w:val="nil"/>
+            </w:tcBorders>
+          </w:tcPr>
+          <w:p>
+            <w:pPr>
+              <w:jc w:val="center"/>
+              <w:rPr>
+                <w:rFonts w:ascii="Times New Roman" w:hAnsi="Times New Roman"/>
+                <w:sz w:val="28"/>
+                <w:szCs w:val="28"/>
+                <w:lang w:val="en-US"/>
+              </w:rPr>
+            </w:pPr>
+          </w:p>
+        </w:tc>
+        <w:tc>
+          <w:tcPr>
+            <w:tcW w:w="243" w:type="dxa"/>
+            <w:tcBorders>
+              <w:top w:val="nil"/>
+              <w:left w:val="nil"/>
+              <w:bottom w:val="nil"/>
+              <w:right w:val="nil"/>
+            </w:tcBorders>
+          </w:tcPr>
+          <w:p>
+            <w:pPr>
+              <w:jc w:val="center"/>
+              <w:rPr>
+                <w:rFonts w:ascii="Times New Roman" w:hAnsi="Times New Roman"/>
+                <w:sz w:val="28"/>
+                <w:szCs w:val="28"/>
+              </w:rPr>
+            </w:pPr>
+          </w:p>
+        </w:tc>
+        <w:tc>
+          <w:tcPr>
+            <w:tcW w:w="2953" w:type="dxa"/>
+            <w:tcBorders>
+              <w:top w:val="nil"/>
+              <w:left w:val="nil"/>
+              <w:bottom w:val="single" w:sz="4" w:space="0" w:color="auto"/>
+              <w:right w:val="nil"/>
+            </w:tcBorders>
+          </w:tcPr>
+          <w:p>
+            <w:pPr>
+              <w:jc w:val="center"/>
+              <w:rPr>
+                <w:rFonts w:ascii="Times New Roman" w:hAnsi="Times New Roman"/>
+                <w:sz w:val="28"/>
+                <w:szCs w:val="28"/>
+                <w:lang w:val="en-US"/>
+              </w:rPr>
+            </w:pPr>
+            <w:r>
+              <w:rPr>
+                <w:rFonts w:ascii="Times New Roman" w:hAnsi="Times New Roman"/>
+                <w:sz w:val="28"/>
+                <w:szCs w:val="28"/>
+                <w:lang w:val="en-US"/>
+              </w:rPr>
+              <w:t>${worker}</w:t>
+            </w:r>
+          </w:p>
+        </w:tc>
+      </w:tr>
+      <w:tr>
+        <w:trPr>
+          <w:trHeight w:val="148"/>
+        </w:trPr>
+        <w:tc>
+          <w:tcPr>
+            <w:tcW w:w="3686" w:type="dxa"/>
+            <w:tcBorders>
+              <w:top w:val="nil"/>
+              <w:left w:val="nil"/>
+              <w:bottom w:val="nil"/>
+              <w:right w:val="nil"/>
+            </w:tcBorders>
+          </w:tcPr>
+          <w:p>
+            <w:pPr>
+              <w:rPr>
+                <w:rFonts w:ascii="Times New Roman" w:hAnsi="Times New Roman"/>
+                <w:sz w:val="28"/>
+                <w:szCs w:val="28"/>
+              </w:rPr>
+            </w:pPr>
+          </w:p>
+        </w:tc>
+        <w:tc>
+          <w:tcPr>
+            <w:tcW w:w="5103" w:type="dxa"/>
+            <w:tcBorders>
+              <w:top w:val="nil"/>
+              <w:left w:val="nil"/>
+              <w:bottom w:val="nil"/>
+              <w:right w:val="nil"/>
+            </w:tcBorders>
+          </w:tcPr>
+          <w:p>
+            <w:pPr>
+              <w:jc w:val="center"/>
+              <w:rPr>
+                <w:rFonts w:ascii="Times New Roman" w:hAnsi="Times New Roman"/>
+                <w:sz w:val="20"/>
+                <w:szCs w:val="20"/>
+                <w:lang w:val="en-US"/>
+              </w:rPr>
+            </w:pPr>
+          </w:p>
+        </w:tc>
+        <w:tc>
+          <w:tcPr>
+            <w:tcW w:w="2620" w:type="dxa"/>
+            <w:tcBorders>
+              <w:top w:val="single" w:sz="4" w:space="0" w:color="auto"/>
+              <w:left w:val="nil"/>
+              <w:bottom w:val="nil"/>
+              <w:right w:val="nil"/>
+            </w:tcBorders>
+          </w:tcPr>
+          <w:p>
+            <w:pPr>
+              <w:spacing w:before="40"/>
+              <w:jc w:val="center"/>
+              <w:rPr>
+                <w:rFonts w:ascii="Times New Roman" w:hAnsi="Times New Roman"/>
+                <w:sz w:val="20"/>
+                <w:szCs w:val="20"/>
+              </w:rPr>
+            </w:pPr>
+            <w:r>
+              <w:rPr>
+                <w:rFonts w:ascii="Times New Roman" w:hAnsi="Times New Roman"/>
+                <w:sz w:val="20"/>
+                <w:szCs w:val="20"/>
+                <w:lang w:val="en-US"/>
+              </w:rPr>
+              <w:t>(</w:t>
+            </w:r>
+            <w:r>
+              <w:rPr>
+                <w:rFonts w:ascii="Times New Roman" w:hAnsi="Times New Roman"/>
+                <w:sz w:val="20"/>
+                <w:szCs w:val="20"/>
+              </w:rPr>
+              <w:t>подпись)</w:t>
+            </w:r>
+          </w:p>
+        </w:tc>
+        <w:tc>
+          <w:tcPr>
+            <w:tcW w:w="243" w:type="dxa"/>
+            <w:tcBorders>
+              <w:top w:val="nil"/>
+              <w:left w:val="nil"/>
+              <w:bottom w:val="nil"/>
+              <w:right w:val="nil"/>
+            </w:tcBorders>
+          </w:tcPr>
+          <w:p>
+            <w:pPr>
+              <w:spacing w:before="100"/>
+              <w:jc w:val="center"/>
+              <w:rPr>
+                <w:rFonts w:ascii="Times New Roman" w:hAnsi="Times New Roman"/>
+                <w:sz w:val="20"/>
+                <w:szCs w:val="20"/>
+              </w:rPr>
+            </w:pPr>
+          </w:p>
+        </w:tc>
+        <w:tc>
+          <w:tcPr>
+            <w:tcW w:w="2953" w:type="dxa"/>
+            <w:tcBorders>
+              <w:top w:val="single" w:sz="4" w:space="0" w:color="auto"/>
+              <w:left w:val="nil"/>
+              <w:bottom w:val="nil"/>
+              <w:right w:val="nil"/>
+            </w:tcBorders>
+          </w:tcPr>
+          <w:p>
+            <w:pPr>
+              <w:spacing w:before="40"/>
+              <w:jc w:val="center"/>
+              <w:rPr>
+                <w:rFonts w:ascii="Times New Roman" w:hAnsi="Times New Roman"/>
+                <w:sz w:val="20"/>
+                <w:szCs w:val="20"/>
+              </w:rPr>
+            </w:pPr>
+            <w:r>
+              <w:rPr>
+                <w:rFonts w:ascii="Times New Roman" w:hAnsi="Times New Roman"/>
+                <w:sz w:val="20"/>
+                <w:szCs w:val="20"/>
+              </w:rPr>
+              <w:t>(расшифровка подписи)</w:t>
+            </w:r>
+          </w:p>
+        </w:tc>
+      </w:tr>
+    </w:tbl>
+    <w:p>
+      <w:pPr>
+        <w:rPr>
+          <w:rFonts w:ascii="Times New Roman" w:hAnsi="Times New Roman" w:cs="Times New Roman"/>
+          <w:sz w:val="28"/>
+          <w:szCs w:val="28"/>
+          <w:lang w:val="en-US"/>
+        </w:rPr>
+      </w:pPr>
+    </w:p>
     <w:sectPr>
       <w:pgSz w:w="16838" w:h="11906" w:orient="landscape"/>
       <w:pgMar w:top="567" w:right="1134" w:bottom="567" w:left="1134" w:header="709" w:footer="709" w:gutter="0"/>
@@ -97,7 +779,7 @@
 </file>
 
 <file path=word/styles.xml><?xml version="1.0" encoding="utf-8"?>
-<w:styles xmlns:mc="http://schemas.openxmlformats.org/markup-compatibility/2006" xmlns:r="http://schemas.openxmlformats.org/officeDocument/2006/relationships" xmlns:w="http://schemas.openxmlformats.org/wordprocessingml/2006/main" xmlns:w14="http://schemas.microsoft.com/office/word/2010/wordml" xmlns:w15="http://schemas.microsoft.com/office/word/2012/wordml" xmlns:w16se="http://schemas.microsoft.com/office/word/2015/wordml/symex" mc:Ignorable="w14 w15 w16se">
+<w:styles xmlns:mc="http://schemas.openxmlformats.org/markup-compatibility/2006" xmlns:r="http://schemas.openxmlformats.org/officeDocument/2006/relationships" xmlns:w="http://schemas.openxmlformats.org/wordprocessingml/2006/main" xmlns:w14="http://schemas.microsoft.com/office/word/2010/wordml" xmlns:w15="http://schemas.microsoft.com/office/word/2012/wordml" mc:Ignorable="w14 w15">
   <w:docDefaults>
     <w:rPrDefault>
       <w:rPr>
@@ -268,7 +950,7 @@
     <w:lsdException w:name="Table Web 2" w:semiHidden="1" w:unhideWhenUsed="1"/>
     <w:lsdException w:name="Table Web 3" w:semiHidden="1" w:unhideWhenUsed="1"/>
     <w:lsdException w:name="Balloon Text" w:semiHidden="1" w:unhideWhenUsed="1"/>
-    <w:lsdException w:name="Table Grid" w:uiPriority="39"/>
+    <w:lsdException w:name="Table Grid" w:uiPriority="59"/>
     <w:lsdException w:name="Table Theme" w:semiHidden="1" w:unhideWhenUsed="1"/>
     <w:lsdException w:name="Placeholder Text" w:semiHidden="1"/>
     <w:lsdException w:name="No Spacing" w:uiPriority="1" w:qFormat="1"/>
@@ -516,6 +1198,29 @@
     <w:uiPriority w:val="99"/>
     <w:semiHidden/>
     <w:unhideWhenUsed/>
+  </w:style>
+  <w:style w:type="table" w:styleId="a3">
+    <w:name w:val="Table Grid"/>
+    <w:basedOn w:val="a1"/>
+    <w:uiPriority w:val="59"/>
+    <w:rsid w:val="00E814D7"/>
+    <w:pPr>
+      <w:spacing w:after="0" w:line="240" w:lineRule="auto"/>
+    </w:pPr>
+    <w:rPr>
+      <w:rFonts w:cs="Times New Roman"/>
+    </w:rPr>
+    <w:tblPr>
+      <w:tblInd w:w="0" w:type="nil"/>
+      <w:tblBorders>
+        <w:top w:val="single" w:sz="4" w:space="0" w:color="auto"/>
+        <w:left w:val="single" w:sz="4" w:space="0" w:color="auto"/>
+        <w:bottom w:val="single" w:sz="4" w:space="0" w:color="auto"/>
+        <w:right w:val="single" w:sz="4" w:space="0" w:color="auto"/>
+        <w:insideH w:val="single" w:sz="4" w:space="0" w:color="auto"/>
+        <w:insideV w:val="single" w:sz="4" w:space="0" w:color="auto"/>
+      </w:tblBorders>
+    </w:tblPr>
   </w:style>
 </w:styles>
 </file>

</xml_diff>